<commit_message>
Compte rendu exo 1 & 2 finish
</commit_message>
<xml_diff>
--- a/Compte rendu.docx
+++ b/Compte rendu.docx
@@ -92,7 +92,15 @@
     <w:p/>
     <w:p>
       <w:r>
-        <w:t xml:space="preserve">Après avoir installer </w:t>
+        <w:t xml:space="preserve">Après avoir </w:t>
+      </w:r>
+      <w:proofErr w:type="spellStart"/>
+      <w:r>
+        <w:t>installer</w:t>
+      </w:r>
+      <w:proofErr w:type="spellEnd"/>
+      <w:r>
+        <w:t xml:space="preserve"> </w:t>
       </w:r>
       <w:proofErr w:type="spellStart"/>
       <w:r>
@@ -105,6 +113,9 @@
     </w:p>
     <w:p>
       <w:r>
+        <w:rPr>
+          <w:noProof/>
+        </w:rPr>
         <w:drawing>
           <wp:inline distT="0" distB="0" distL="0" distR="0" wp14:anchorId="2A5919FA" wp14:editId="37465E04">
             <wp:extent cx="3137061" cy="565179"/>
@@ -243,6 +254,9 @@
     </w:p>
     <w:p>
       <w:r>
+        <w:rPr>
+          <w:noProof/>
+        </w:rPr>
         <w:drawing>
           <wp:inline distT="0" distB="0" distL="0" distR="0" wp14:anchorId="1DB6E16D" wp14:editId="0BF2C900">
             <wp:extent cx="3988005" cy="2336920"/>
@@ -330,6 +344,9 @@
     </w:p>
     <w:p>
       <w:r>
+        <w:rPr>
+          <w:noProof/>
+        </w:rPr>
         <w:drawing>
           <wp:inline distT="0" distB="0" distL="0" distR="0" wp14:anchorId="3E6DF6CC" wp14:editId="1BA1D68A">
             <wp:extent cx="2457576" cy="203210"/>
@@ -373,6 +390,9 @@
         <w:t xml:space="preserve">Puis saisie d’un log : </w:t>
       </w:r>
       <w:r>
+        <w:rPr>
+          <w:noProof/>
+        </w:rPr>
         <w:drawing>
           <wp:inline distT="0" distB="0" distL="0" distR="0" wp14:anchorId="67932316" wp14:editId="1D29231D">
             <wp:extent cx="5760720" cy="3977640"/>
@@ -456,6 +476,9 @@
     </w:p>
     <w:p>
       <w:r>
+        <w:rPr>
+          <w:noProof/>
+        </w:rPr>
         <w:drawing>
           <wp:inline distT="0" distB="0" distL="0" distR="0" wp14:anchorId="2A93F951" wp14:editId="17AEE693">
             <wp:extent cx="5346975" cy="3816546"/>
@@ -524,6 +547,9 @@
     </w:p>
     <w:p>
       <w:r>
+        <w:rPr>
+          <w:noProof/>
+        </w:rPr>
         <w:drawing>
           <wp:inline distT="0" distB="0" distL="0" distR="0" wp14:anchorId="2FFFF055" wp14:editId="707A1971">
             <wp:extent cx="2095608" cy="2178162"/>
@@ -612,10 +638,10 @@
     <w:p>
       <w:r>
         <w:drawing>
-          <wp:inline distT="0" distB="0" distL="0" distR="0" wp14:anchorId="6307B32F" wp14:editId="0CF49971">
-            <wp:extent cx="2463927" cy="914447"/>
+          <wp:inline distT="0" distB="0" distL="0" distR="0" wp14:anchorId="653B56F0" wp14:editId="3D87BC3F">
+            <wp:extent cx="6592329" cy="481054"/>
             <wp:effectExtent l="0" t="0" r="0" b="0"/>
-            <wp:docPr id="1167203809" name="Image 1" descr="Une image contenant texte, Police, capture d’écran&#10;&#10;Le contenu généré par l’IA peut être incorrect."/>
+            <wp:docPr id="1708400892" name="Image 1"/>
             <wp:cNvGraphicFramePr>
               <a:graphicFrameLocks xmlns:a="http://schemas.openxmlformats.org/drawingml/2006/main" noChangeAspect="1"/>
             </wp:cNvGraphicFramePr>
@@ -623,7 +649,7 @@
               <a:graphicData uri="http://schemas.openxmlformats.org/drawingml/2006/picture">
                 <pic:pic xmlns:pic="http://schemas.openxmlformats.org/drawingml/2006/picture">
                   <pic:nvPicPr>
-                    <pic:cNvPr id="1167203809" name="Image 1" descr="Une image contenant texte, Police, capture d’écran&#10;&#10;Le contenu généré par l’IA peut être incorrect."/>
+                    <pic:cNvPr id="1708400892" name=""/>
                     <pic:cNvPicPr/>
                   </pic:nvPicPr>
                   <pic:blipFill>
@@ -635,7 +661,7 @@
                   <pic:spPr>
                     <a:xfrm>
                       <a:off x="0" y="0"/>
-                      <a:ext cx="2463927" cy="914447"/>
+                      <a:ext cx="6661928" cy="486133"/>
                     </a:xfrm>
                     <a:prstGeom prst="rect">
                       <a:avLst/>
@@ -648,19 +674,943 @@
         </w:drawing>
       </w:r>
     </w:p>
-    <w:p/>
-    <w:p/>
-    <w:p/>
-    <w:p/>
-    <w:p/>
+    <w:p>
+      <w:r>
+        <w:drawing>
+          <wp:inline distT="0" distB="0" distL="0" distR="0" wp14:anchorId="5855C856" wp14:editId="13E23782">
+            <wp:extent cx="6391338" cy="1069450"/>
+            <wp:effectExtent l="0" t="0" r="0" b="0"/>
+            <wp:docPr id="762341550" name="Image 1" descr="Une image contenant texte, capture d’écran, Police&#10;&#10;Le contenu généré par l’IA peut être incorrect."/>
+            <wp:cNvGraphicFramePr>
+              <a:graphicFrameLocks xmlns:a="http://schemas.openxmlformats.org/drawingml/2006/main" noChangeAspect="1"/>
+            </wp:cNvGraphicFramePr>
+            <a:graphic xmlns:a="http://schemas.openxmlformats.org/drawingml/2006/main">
+              <a:graphicData uri="http://schemas.openxmlformats.org/drawingml/2006/picture">
+                <pic:pic xmlns:pic="http://schemas.openxmlformats.org/drawingml/2006/picture">
+                  <pic:nvPicPr>
+                    <pic:cNvPr id="762341550" name="Image 1" descr="Une image contenant texte, capture d’écran, Police&#10;&#10;Le contenu généré par l’IA peut être incorrect."/>
+                    <pic:cNvPicPr/>
+                  </pic:nvPicPr>
+                  <pic:blipFill>
+                    <a:blip r:embed="rId13"/>
+                    <a:stretch>
+                      <a:fillRect/>
+                    </a:stretch>
+                  </pic:blipFill>
+                  <pic:spPr>
+                    <a:xfrm>
+                      <a:off x="0" y="0"/>
+                      <a:ext cx="6406723" cy="1072024"/>
+                    </a:xfrm>
+                    <a:prstGeom prst="rect">
+                      <a:avLst/>
+                    </a:prstGeom>
+                  </pic:spPr>
+                </pic:pic>
+              </a:graphicData>
+            </a:graphic>
+          </wp:inline>
+        </w:drawing>
+      </w:r>
+    </w:p>
+    <w:p/>
+    <w:p>
+      <w:r>
+        <w:t xml:space="preserve">Création du </w:t>
+      </w:r>
+      <w:r>
+        <w:t xml:space="preserve">dossier </w:t>
+      </w:r>
+      <w:proofErr w:type="spellStart"/>
+      <w:r>
+        <w:t>auth</w:t>
+      </w:r>
+      <w:proofErr w:type="spellEnd"/>
+      <w:r>
+        <w:t xml:space="preserve"> sous conf, ainsi que du fichier de configuration</w:t>
+      </w:r>
+      <w:r>
+        <w:t xml:space="preserve"> </w:t>
+      </w:r>
+      <w:proofErr w:type="spellStart"/>
+      <w:r>
+        <w:t>logstash.conf</w:t>
+      </w:r>
+      <w:proofErr w:type="spellEnd"/>
+      <w:r>
+        <w:t> :</w:t>
+      </w:r>
+    </w:p>
+    <w:p>
+      <w:r>
+        <w:drawing>
+          <wp:inline distT="0" distB="0" distL="0" distR="0" wp14:anchorId="4452A46F" wp14:editId="04535B42">
+            <wp:extent cx="5760720" cy="748665"/>
+            <wp:effectExtent l="0" t="0" r="0" b="0"/>
+            <wp:docPr id="799156708" name="Image 1" descr="Une image contenant capture d’écran, texte&#10;&#10;Le contenu généré par l’IA peut être incorrect."/>
+            <wp:cNvGraphicFramePr>
+              <a:graphicFrameLocks xmlns:a="http://schemas.openxmlformats.org/drawingml/2006/main" noChangeAspect="1"/>
+            </wp:cNvGraphicFramePr>
+            <a:graphic xmlns:a="http://schemas.openxmlformats.org/drawingml/2006/main">
+              <a:graphicData uri="http://schemas.openxmlformats.org/drawingml/2006/picture">
+                <pic:pic xmlns:pic="http://schemas.openxmlformats.org/drawingml/2006/picture">
+                  <pic:nvPicPr>
+                    <pic:cNvPr id="799156708" name="Image 1" descr="Une image contenant capture d’écran, texte&#10;&#10;Le contenu généré par l’IA peut être incorrect."/>
+                    <pic:cNvPicPr/>
+                  </pic:nvPicPr>
+                  <pic:blipFill>
+                    <a:blip r:embed="rId14"/>
+                    <a:stretch>
+                      <a:fillRect/>
+                    </a:stretch>
+                  </pic:blipFill>
+                  <pic:spPr>
+                    <a:xfrm>
+                      <a:off x="0" y="0"/>
+                      <a:ext cx="5760720" cy="748665"/>
+                    </a:xfrm>
+                    <a:prstGeom prst="rect">
+                      <a:avLst/>
+                    </a:prstGeom>
+                  </pic:spPr>
+                </pic:pic>
+              </a:graphicData>
+            </a:graphic>
+          </wp:inline>
+        </w:drawing>
+      </w:r>
+    </w:p>
+    <w:p>
+      <w:r>
+        <w:drawing>
+          <wp:inline distT="0" distB="0" distL="0" distR="0" wp14:anchorId="47F53741" wp14:editId="3B4A2AE8">
+            <wp:extent cx="5128592" cy="3198021"/>
+            <wp:effectExtent l="0" t="0" r="0" b="2540"/>
+            <wp:docPr id="291801570" name="Image 1" descr="Une image contenant texte, capture d’écran, logiciel&#10;&#10;Le contenu généré par l’IA peut être incorrect."/>
+            <wp:cNvGraphicFramePr>
+              <a:graphicFrameLocks xmlns:a="http://schemas.openxmlformats.org/drawingml/2006/main" noChangeAspect="1"/>
+            </wp:cNvGraphicFramePr>
+            <a:graphic xmlns:a="http://schemas.openxmlformats.org/drawingml/2006/main">
+              <a:graphicData uri="http://schemas.openxmlformats.org/drawingml/2006/picture">
+                <pic:pic xmlns:pic="http://schemas.openxmlformats.org/drawingml/2006/picture">
+                  <pic:nvPicPr>
+                    <pic:cNvPr id="291801570" name="Image 1" descr="Une image contenant texte, capture d’écran, logiciel&#10;&#10;Le contenu généré par l’IA peut être incorrect."/>
+                    <pic:cNvPicPr/>
+                  </pic:nvPicPr>
+                  <pic:blipFill>
+                    <a:blip r:embed="rId15"/>
+                    <a:stretch>
+                      <a:fillRect/>
+                    </a:stretch>
+                  </pic:blipFill>
+                  <pic:spPr>
+                    <a:xfrm>
+                      <a:off x="0" y="0"/>
+                      <a:ext cx="5140689" cy="3205564"/>
+                    </a:xfrm>
+                    <a:prstGeom prst="rect">
+                      <a:avLst/>
+                    </a:prstGeom>
+                  </pic:spPr>
+                </pic:pic>
+              </a:graphicData>
+            </a:graphic>
+          </wp:inline>
+        </w:drawing>
+      </w:r>
+    </w:p>
+    <w:p>
+      <w:r>
+        <w:t xml:space="preserve">Ici </w:t>
+      </w:r>
+      <w:r>
+        <w:t>on n’oublie pas</w:t>
+      </w:r>
+      <w:r>
+        <w:t xml:space="preserve"> de préciser le chemin de notre fichier </w:t>
+      </w:r>
+      <w:r>
+        <w:t>input et output</w:t>
+      </w:r>
+      <w:r>
+        <w:t>.</w:t>
+      </w:r>
+    </w:p>
+    <w:p/>
+    <w:p>
+      <w:r>
+        <w:lastRenderedPageBreak/>
+        <w:t>Création du fichier output :</w:t>
+      </w:r>
+    </w:p>
+    <w:p>
+      <w:r>
+        <w:drawing>
+          <wp:inline distT="0" distB="0" distL="0" distR="0" wp14:anchorId="69A45A23" wp14:editId="42A7711E">
+            <wp:extent cx="5760720" cy="499110"/>
+            <wp:effectExtent l="0" t="0" r="0" b="0"/>
+            <wp:docPr id="1552853647" name="Image 1"/>
+            <wp:cNvGraphicFramePr>
+              <a:graphicFrameLocks xmlns:a="http://schemas.openxmlformats.org/drawingml/2006/main" noChangeAspect="1"/>
+            </wp:cNvGraphicFramePr>
+            <a:graphic xmlns:a="http://schemas.openxmlformats.org/drawingml/2006/main">
+              <a:graphicData uri="http://schemas.openxmlformats.org/drawingml/2006/picture">
+                <pic:pic xmlns:pic="http://schemas.openxmlformats.org/drawingml/2006/picture">
+                  <pic:nvPicPr>
+                    <pic:cNvPr id="1552853647" name=""/>
+                    <pic:cNvPicPr/>
+                  </pic:nvPicPr>
+                  <pic:blipFill>
+                    <a:blip r:embed="rId16"/>
+                    <a:stretch>
+                      <a:fillRect/>
+                    </a:stretch>
+                  </pic:blipFill>
+                  <pic:spPr>
+                    <a:xfrm>
+                      <a:off x="0" y="0"/>
+                      <a:ext cx="5760720" cy="499110"/>
+                    </a:xfrm>
+                    <a:prstGeom prst="rect">
+                      <a:avLst/>
+                    </a:prstGeom>
+                  </pic:spPr>
+                </pic:pic>
+              </a:graphicData>
+            </a:graphic>
+          </wp:inline>
+        </w:drawing>
+      </w:r>
+    </w:p>
+    <w:p/>
+    <w:p>
+      <w:pPr>
+        <w:rPr>
+          <w:noProof/>
+        </w:rPr>
+      </w:pPr>
+      <w:r>
+        <w:t>Puis on lance la commande :</w:t>
+      </w:r>
+      <w:r>
+        <w:rPr>
+          <w:noProof/>
+        </w:rPr>
+        <w:t xml:space="preserve"> </w:t>
+      </w:r>
+      <w:r>
+        <w:drawing>
+          <wp:inline distT="0" distB="0" distL="0" distR="0" wp14:anchorId="55EADB72" wp14:editId="2DF185AC">
+            <wp:extent cx="1174810" cy="152408"/>
+            <wp:effectExtent l="0" t="0" r="6350" b="0"/>
+            <wp:docPr id="1065266370" name="Image 1"/>
+            <wp:cNvGraphicFramePr>
+              <a:graphicFrameLocks xmlns:a="http://schemas.openxmlformats.org/drawingml/2006/main" noChangeAspect="1"/>
+            </wp:cNvGraphicFramePr>
+            <a:graphic xmlns:a="http://schemas.openxmlformats.org/drawingml/2006/main">
+              <a:graphicData uri="http://schemas.openxmlformats.org/drawingml/2006/picture">
+                <pic:pic xmlns:pic="http://schemas.openxmlformats.org/drawingml/2006/picture">
+                  <pic:nvPicPr>
+                    <pic:cNvPr id="1065266370" name=""/>
+                    <pic:cNvPicPr/>
+                  </pic:nvPicPr>
+                  <pic:blipFill>
+                    <a:blip r:embed="rId17"/>
+                    <a:stretch>
+                      <a:fillRect/>
+                    </a:stretch>
+                  </pic:blipFill>
+                  <pic:spPr>
+                    <a:xfrm>
+                      <a:off x="0" y="0"/>
+                      <a:ext cx="1174810" cy="152408"/>
+                    </a:xfrm>
+                    <a:prstGeom prst="rect">
+                      <a:avLst/>
+                    </a:prstGeom>
+                  </pic:spPr>
+                </pic:pic>
+              </a:graphicData>
+            </a:graphic>
+          </wp:inline>
+        </w:drawing>
+      </w:r>
+      <w:r>
+        <w:rPr>
+          <w:noProof/>
+        </w:rPr>
+        <w:br/>
+      </w:r>
+    </w:p>
+    <w:p>
+      <w:pPr>
+        <w:rPr>
+          <w:noProof/>
+        </w:rPr>
+      </w:pPr>
+    </w:p>
+    <w:p>
+      <w:pPr>
+        <w:rPr>
+          <w:noProof/>
+        </w:rPr>
+      </w:pPr>
+    </w:p>
+    <w:p>
+      <w:pPr>
+        <w:rPr>
+          <w:noProof/>
+        </w:rPr>
+      </w:pPr>
+    </w:p>
+    <w:p>
+      <w:pPr>
+        <w:rPr>
+          <w:noProof/>
+        </w:rPr>
+      </w:pPr>
+    </w:p>
+    <w:p>
+      <w:pPr>
+        <w:rPr>
+          <w:noProof/>
+        </w:rPr>
+      </w:pPr>
+    </w:p>
+    <w:p>
+      <w:pPr>
+        <w:rPr>
+          <w:noProof/>
+        </w:rPr>
+      </w:pPr>
+    </w:p>
+    <w:p>
+      <w:pPr>
+        <w:rPr>
+          <w:noProof/>
+        </w:rPr>
+      </w:pPr>
+    </w:p>
+    <w:p>
+      <w:pPr>
+        <w:rPr>
+          <w:noProof/>
+        </w:rPr>
+      </w:pPr>
+    </w:p>
+    <w:p>
+      <w:pPr>
+        <w:rPr>
+          <w:noProof/>
+        </w:rPr>
+      </w:pPr>
+    </w:p>
+    <w:p>
+      <w:pPr>
+        <w:rPr>
+          <w:noProof/>
+        </w:rPr>
+      </w:pPr>
+    </w:p>
+    <w:p>
+      <w:pPr>
+        <w:rPr>
+          <w:noProof/>
+        </w:rPr>
+      </w:pPr>
+    </w:p>
+    <w:p>
+      <w:pPr>
+        <w:rPr>
+          <w:noProof/>
+        </w:rPr>
+      </w:pPr>
+    </w:p>
+    <w:p>
+      <w:pPr>
+        <w:rPr>
+          <w:noProof/>
+        </w:rPr>
+      </w:pPr>
+    </w:p>
+    <w:p>
+      <w:pPr>
+        <w:rPr>
+          <w:noProof/>
+        </w:rPr>
+      </w:pPr>
+    </w:p>
+    <w:p>
+      <w:pPr>
+        <w:rPr>
+          <w:noProof/>
+        </w:rPr>
+      </w:pPr>
+    </w:p>
+    <w:p>
+      <w:pPr>
+        <w:rPr>
+          <w:noProof/>
+        </w:rPr>
+      </w:pPr>
+    </w:p>
+    <w:p>
+      <w:pPr>
+        <w:rPr>
+          <w:noProof/>
+        </w:rPr>
+      </w:pPr>
+    </w:p>
+    <w:p>
+      <w:pPr>
+        <w:rPr>
+          <w:noProof/>
+        </w:rPr>
+      </w:pPr>
+    </w:p>
+    <w:p>
+      <w:pPr>
+        <w:rPr>
+          <w:noProof/>
+        </w:rPr>
+      </w:pPr>
+    </w:p>
+    <w:p>
+      <w:pPr>
+        <w:rPr>
+          <w:noProof/>
+        </w:rPr>
+      </w:pPr>
+    </w:p>
+    <w:p>
+      <w:pPr>
+        <w:rPr>
+          <w:noProof/>
+        </w:rPr>
+      </w:pPr>
+    </w:p>
+    <w:p>
+      <w:pPr>
+        <w:rPr>
+          <w:noProof/>
+        </w:rPr>
+      </w:pPr>
+    </w:p>
+    <w:p>
+      <w:r>
+        <w:rPr>
+          <w:noProof/>
+        </w:rPr>
+        <w:lastRenderedPageBreak/>
+        <w:t xml:space="preserve">On regarde le résultat dans notre fichier output : </w:t>
+      </w:r>
+    </w:p>
+    <w:p>
+      <w:r>
+        <w:drawing>
+          <wp:inline distT="0" distB="0" distL="0" distR="0" wp14:anchorId="4046CD44" wp14:editId="33895C36">
+            <wp:extent cx="5361905" cy="8540750"/>
+            <wp:effectExtent l="0" t="0" r="0" b="0"/>
+            <wp:docPr id="222604071" name="Image 1" descr="Une image contenant texte, capture d’écran, affichage, logiciel&#10;&#10;Le contenu généré par l’IA peut être incorrect."/>
+            <wp:cNvGraphicFramePr>
+              <a:graphicFrameLocks xmlns:a="http://schemas.openxmlformats.org/drawingml/2006/main" noChangeAspect="1"/>
+            </wp:cNvGraphicFramePr>
+            <a:graphic xmlns:a="http://schemas.openxmlformats.org/drawingml/2006/main">
+              <a:graphicData uri="http://schemas.openxmlformats.org/drawingml/2006/picture">
+                <pic:pic xmlns:pic="http://schemas.openxmlformats.org/drawingml/2006/picture">
+                  <pic:nvPicPr>
+                    <pic:cNvPr id="222604071" name="Image 1" descr="Une image contenant texte, capture d’écran, affichage, logiciel&#10;&#10;Le contenu généré par l’IA peut être incorrect."/>
+                    <pic:cNvPicPr/>
+                  </pic:nvPicPr>
+                  <pic:blipFill rotWithShape="1">
+                    <a:blip r:embed="rId18"/>
+                    <a:srcRect l="3098" t="2285" r="3941" b="2170"/>
+                    <a:stretch/>
+                  </pic:blipFill>
+                  <pic:spPr bwMode="auto">
+                    <a:xfrm>
+                      <a:off x="0" y="0"/>
+                      <a:ext cx="5381088" cy="8571306"/>
+                    </a:xfrm>
+                    <a:prstGeom prst="rect">
+                      <a:avLst/>
+                    </a:prstGeom>
+                    <a:ln>
+                      <a:noFill/>
+                    </a:ln>
+                    <a:extLst>
+                      <a:ext uri="{53640926-AAD7-44D8-BBD7-CCE9431645EC}">
+                        <a14:shadowObscured xmlns:a14="http://schemas.microsoft.com/office/drawing/2010/main"/>
+                      </a:ext>
+                    </a:extLst>
+                  </pic:spPr>
+                </pic:pic>
+              </a:graphicData>
+            </a:graphic>
+          </wp:inline>
+        </w:drawing>
+      </w:r>
+    </w:p>
+    <w:p>
+      <w:r>
+        <w:lastRenderedPageBreak/>
+        <w:t xml:space="preserve">Comme expliqué dans le TP, on peut voir que </w:t>
+      </w:r>
+      <w:r>
+        <w:t>« date » et « </w:t>
+      </w:r>
+      <w:proofErr w:type="spellStart"/>
+      <w:r>
+        <w:t>pid</w:t>
+      </w:r>
+      <w:proofErr w:type="spellEnd"/>
+      <w:r>
+        <w:t xml:space="preserve"> » ne possèdent pas de guillemets car </w:t>
+      </w:r>
+      <w:r>
+        <w:t>leurs valeurs</w:t>
+      </w:r>
+      <w:r>
+        <w:t xml:space="preserve"> </w:t>
+      </w:r>
+      <w:r>
+        <w:t>ont</w:t>
+      </w:r>
+      <w:r>
+        <w:t xml:space="preserve"> bien été convertis, en date et en nombre.</w:t>
+      </w:r>
+    </w:p>
+    <w:p/>
+    <w:p>
+      <w:pPr>
+        <w:rPr>
+          <w:u w:val="single"/>
+        </w:rPr>
+      </w:pPr>
+      <w:r>
+        <w:rPr>
+          <w:u w:val="single"/>
+        </w:rPr>
+        <w:t>II.</w:t>
+      </w:r>
+      <w:r>
+        <w:rPr>
+          <w:u w:val="single"/>
+        </w:rPr>
+        <w:t xml:space="preserve">2. Logs </w:t>
+      </w:r>
+      <w:proofErr w:type="spellStart"/>
+      <w:r>
+        <w:rPr>
+          <w:u w:val="single"/>
+        </w:rPr>
+        <w:t>multilines</w:t>
+      </w:r>
+      <w:proofErr w:type="spellEnd"/>
+    </w:p>
+    <w:p>
+      <w:r>
+        <w:t>Dans un premier temps on change le contenu du fichier auth.log :</w:t>
+      </w:r>
+    </w:p>
+    <w:p>
+      <w:r>
+        <w:drawing>
+          <wp:inline distT="0" distB="0" distL="0" distR="0" wp14:anchorId="4A58E9D9" wp14:editId="73B4602E">
+            <wp:extent cx="5760720" cy="1168400"/>
+            <wp:effectExtent l="0" t="0" r="0" b="0"/>
+            <wp:docPr id="329492744" name="Image 1" descr="Une image contenant texte, Police, logiciel, capture d’écran&#10;&#10;Le contenu généré par l’IA peut être incorrect."/>
+            <wp:cNvGraphicFramePr>
+              <a:graphicFrameLocks xmlns:a="http://schemas.openxmlformats.org/drawingml/2006/main" noChangeAspect="1"/>
+            </wp:cNvGraphicFramePr>
+            <a:graphic xmlns:a="http://schemas.openxmlformats.org/drawingml/2006/main">
+              <a:graphicData uri="http://schemas.openxmlformats.org/drawingml/2006/picture">
+                <pic:pic xmlns:pic="http://schemas.openxmlformats.org/drawingml/2006/picture">
+                  <pic:nvPicPr>
+                    <pic:cNvPr id="329492744" name="Image 1" descr="Une image contenant texte, Police, logiciel, capture d’écran&#10;&#10;Le contenu généré par l’IA peut être incorrect."/>
+                    <pic:cNvPicPr/>
+                  </pic:nvPicPr>
+                  <pic:blipFill>
+                    <a:blip r:embed="rId19"/>
+                    <a:stretch>
+                      <a:fillRect/>
+                    </a:stretch>
+                  </pic:blipFill>
+                  <pic:spPr>
+                    <a:xfrm>
+                      <a:off x="0" y="0"/>
+                      <a:ext cx="5760720" cy="1168400"/>
+                    </a:xfrm>
+                    <a:prstGeom prst="rect">
+                      <a:avLst/>
+                    </a:prstGeom>
+                  </pic:spPr>
+                </pic:pic>
+              </a:graphicData>
+            </a:graphic>
+          </wp:inline>
+        </w:drawing>
+      </w:r>
+      <w:r>
+        <w:br/>
+      </w:r>
+    </w:p>
+    <w:p>
+      <w:r>
+        <w:t xml:space="preserve">On peut maintenant voir que on a des logs </w:t>
+      </w:r>
+      <w:proofErr w:type="spellStart"/>
+      <w:r>
+        <w:t>multilines</w:t>
+      </w:r>
+      <w:proofErr w:type="spellEnd"/>
+      <w:r>
+        <w:t>.</w:t>
+      </w:r>
+    </w:p>
+    <w:p>
+      <w:r>
+        <w:t xml:space="preserve">Si on relance la configuration précédente avec ses nouveaux logs ont obtient une erreur </w:t>
+      </w:r>
+      <w:r>
+        <w:t>`_</w:t>
+      </w:r>
+      <w:proofErr w:type="spellStart"/>
+      <w:r>
+        <w:t>grokparsefailure`</w:t>
+      </w:r>
+      <w:r>
+        <w:t>pour</w:t>
+      </w:r>
+      <w:proofErr w:type="spellEnd"/>
+      <w:r>
+        <w:t xml:space="preserve"> la ligne 1 et 5. </w:t>
+      </w:r>
+    </w:p>
+    <w:p>
+      <w:r>
+        <w:br/>
+        <w:t xml:space="preserve">Pour résoudre ce </w:t>
+      </w:r>
+      <w:r>
+        <w:t>problème</w:t>
+      </w:r>
+      <w:r>
+        <w:t xml:space="preserve"> il nous faut </w:t>
+      </w:r>
+      <w:r>
+        <w:t>modifier</w:t>
+      </w:r>
+      <w:r>
+        <w:t xml:space="preserve"> le fichier</w:t>
+      </w:r>
+      <w:r>
+        <w:t xml:space="preserve"> </w:t>
+      </w:r>
+      <w:proofErr w:type="spellStart"/>
+      <w:r>
+        <w:t>logstash.</w:t>
+      </w:r>
+      <w:r>
+        <w:t>conf</w:t>
+      </w:r>
+      <w:proofErr w:type="spellEnd"/>
+      <w:r>
+        <w:t xml:space="preserve"> présente</w:t>
+      </w:r>
+      <w:r>
+        <w:t xml:space="preserve"> sous conf/</w:t>
+      </w:r>
+      <w:proofErr w:type="spellStart"/>
+      <w:r>
+        <w:t>auth</w:t>
+      </w:r>
+      <w:proofErr w:type="spellEnd"/>
+      <w:r>
+        <w:t> :</w:t>
+      </w:r>
+      <w:r>
+        <w:t xml:space="preserve"> </w:t>
+      </w:r>
+      <w:r>
+        <w:drawing>
+          <wp:inline distT="0" distB="0" distL="0" distR="0" wp14:anchorId="643EA110" wp14:editId="7B26440F">
+            <wp:extent cx="5760720" cy="4037391"/>
+            <wp:effectExtent l="0" t="0" r="0" b="1270"/>
+            <wp:docPr id="1496859425" name="Image 1" descr="Une image contenant texte, capture d’écran, logiciel, affichage&#10;&#10;Le contenu généré par l’IA peut être incorrect."/>
+            <wp:cNvGraphicFramePr>
+              <a:graphicFrameLocks xmlns:a="http://schemas.openxmlformats.org/drawingml/2006/main" noChangeAspect="1"/>
+            </wp:cNvGraphicFramePr>
+            <a:graphic xmlns:a="http://schemas.openxmlformats.org/drawingml/2006/main">
+              <a:graphicData uri="http://schemas.openxmlformats.org/drawingml/2006/picture">
+                <pic:pic xmlns:pic="http://schemas.openxmlformats.org/drawingml/2006/picture">
+                  <pic:nvPicPr>
+                    <pic:cNvPr id="1496859425" name="Image 1" descr="Une image contenant texte, capture d’écran, logiciel, affichage&#10;&#10;Le contenu généré par l’IA peut être incorrect."/>
+                    <pic:cNvPicPr/>
+                  </pic:nvPicPr>
+                  <pic:blipFill>
+                    <a:blip r:embed="rId20"/>
+                    <a:stretch>
+                      <a:fillRect/>
+                    </a:stretch>
+                  </pic:blipFill>
+                  <pic:spPr>
+                    <a:xfrm>
+                      <a:off x="0" y="0"/>
+                      <a:ext cx="5760720" cy="4037391"/>
+                    </a:xfrm>
+                    <a:prstGeom prst="rect">
+                      <a:avLst/>
+                    </a:prstGeom>
+                  </pic:spPr>
+                </pic:pic>
+              </a:graphicData>
+            </a:graphic>
+          </wp:inline>
+        </w:drawing>
+      </w:r>
+      <w:r>
+        <w:tab/>
+      </w:r>
+    </w:p>
+    <w:p>
+      <w:r>
+        <w:lastRenderedPageBreak/>
+        <w:t xml:space="preserve">En précisant le codec </w:t>
+      </w:r>
+      <w:proofErr w:type="spellStart"/>
+      <w:r>
+        <w:t>multilines</w:t>
+      </w:r>
+      <w:proofErr w:type="spellEnd"/>
+      <w:r>
+        <w:t xml:space="preserve"> on indique à </w:t>
+      </w:r>
+      <w:proofErr w:type="spellStart"/>
+      <w:r>
+        <w:t>logstash</w:t>
+      </w:r>
+      <w:proofErr w:type="spellEnd"/>
+      <w:r>
+        <w:t xml:space="preserve"> que notre </w:t>
+      </w:r>
+      <w:proofErr w:type="spellStart"/>
+      <w:r>
+        <w:t>intput</w:t>
+      </w:r>
+      <w:proofErr w:type="spellEnd"/>
+      <w:r>
+        <w:t xml:space="preserve"> va être au format </w:t>
+      </w:r>
+      <w:proofErr w:type="spellStart"/>
+      <w:r>
+        <w:t>multilines</w:t>
+      </w:r>
+      <w:proofErr w:type="spellEnd"/>
+      <w:r>
+        <w:t xml:space="preserve">. </w:t>
+      </w:r>
+    </w:p>
+    <w:p>
+      <w:r>
+        <w:t xml:space="preserve">Cela nous empêche </w:t>
+      </w:r>
+      <w:r>
+        <w:t xml:space="preserve">d’avoir l’erreur </w:t>
+      </w:r>
+      <w:r>
+        <w:t>`_</w:t>
+      </w:r>
+      <w:proofErr w:type="spellStart"/>
+      <w:r>
+        <w:t>grokparsefailure</w:t>
+      </w:r>
+      <w:proofErr w:type="spellEnd"/>
+      <w:r>
+        <w:t>`</w:t>
+      </w:r>
+      <w:r>
+        <w:t xml:space="preserve"> et prend bien en compte tout le log même s’il est sur deux lignes.</w:t>
+      </w:r>
+    </w:p>
+    <w:p/>
+    <w:p>
+      <w:r>
+        <w:t>Maintenant on peut donc lancer la commande</w:t>
+      </w:r>
+      <w:r>
+        <w:t xml:space="preserve"> </w:t>
+      </w:r>
+      <w:r>
+        <w:t>:</w:t>
+      </w:r>
+      <w:r>
+        <w:rPr>
+          <w:noProof/>
+        </w:rPr>
+        <w:t xml:space="preserve"> </w:t>
+      </w:r>
+      <w:r>
+        <w:drawing>
+          <wp:inline distT="0" distB="0" distL="0" distR="0" wp14:anchorId="3F131C6E" wp14:editId="5B368206">
+            <wp:extent cx="1174810" cy="152408"/>
+            <wp:effectExtent l="0" t="0" r="6350" b="0"/>
+            <wp:docPr id="184223845" name="Image 1"/>
+            <wp:cNvGraphicFramePr>
+              <a:graphicFrameLocks xmlns:a="http://schemas.openxmlformats.org/drawingml/2006/main" noChangeAspect="1"/>
+            </wp:cNvGraphicFramePr>
+            <a:graphic xmlns:a="http://schemas.openxmlformats.org/drawingml/2006/main">
+              <a:graphicData uri="http://schemas.openxmlformats.org/drawingml/2006/picture">
+                <pic:pic xmlns:pic="http://schemas.openxmlformats.org/drawingml/2006/picture">
+                  <pic:nvPicPr>
+                    <pic:cNvPr id="1065266370" name=""/>
+                    <pic:cNvPicPr/>
+                  </pic:nvPicPr>
+                  <pic:blipFill>
+                    <a:blip r:embed="rId17"/>
+                    <a:stretch>
+                      <a:fillRect/>
+                    </a:stretch>
+                  </pic:blipFill>
+                  <pic:spPr>
+                    <a:xfrm>
+                      <a:off x="0" y="0"/>
+                      <a:ext cx="1174810" cy="152408"/>
+                    </a:xfrm>
+                    <a:prstGeom prst="rect">
+                      <a:avLst/>
+                    </a:prstGeom>
+                  </pic:spPr>
+                </pic:pic>
+              </a:graphicData>
+            </a:graphic>
+          </wp:inline>
+        </w:drawing>
+      </w:r>
+      <w:r>
+        <w:rPr>
+          <w:noProof/>
+        </w:rPr>
+        <w:t xml:space="preserve">  </w:t>
+      </w:r>
+      <w:r>
+        <w:rPr>
+          <w:noProof/>
+        </w:rPr>
+        <w:br/>
+      </w:r>
+    </w:p>
+    <w:p/>
+    <w:p/>
+    <w:p/>
+    <w:p/>
+    <w:p/>
+    <w:p/>
+    <w:p/>
+    <w:p/>
+    <w:p/>
+    <w:p/>
+    <w:p/>
+    <w:p/>
+    <w:p/>
+    <w:p/>
+    <w:p/>
+    <w:p/>
+    <w:p/>
+    <w:p/>
+    <w:p/>
+    <w:p/>
+    <w:p/>
+    <w:p>
+      <w:pPr>
+        <w:tabs>
+          <w:tab w:val="left" w:pos="2589"/>
+        </w:tabs>
+      </w:pPr>
+      <w:r>
+        <w:lastRenderedPageBreak/>
+        <w:t xml:space="preserve">Le résultat dans notre fichier output est affiché dans les erreurs </w:t>
+      </w:r>
+      <w:r>
+        <w:t>`_</w:t>
+      </w:r>
+      <w:proofErr w:type="spellStart"/>
+      <w:r>
+        <w:t>grokparsefailure</w:t>
+      </w:r>
+      <w:proofErr w:type="spellEnd"/>
+      <w:r>
+        <w:t>`</w:t>
+      </w:r>
+      <w:r>
+        <w:t>, et on peut voi</w:t>
+      </w:r>
+      <w:r>
+        <w:t xml:space="preserve">r qu’il est précisé pour le log 1 et 5 qu’ils étaient </w:t>
+      </w:r>
+      <w:proofErr w:type="spellStart"/>
+      <w:r>
+        <w:t>multilines</w:t>
+      </w:r>
+      <w:proofErr w:type="spellEnd"/>
+      <w:r>
+        <w:t xml:space="preserve"> : </w:t>
+      </w:r>
+    </w:p>
+    <w:p>
+      <w:r>
+        <w:drawing>
+          <wp:inline distT="0" distB="0" distL="0" distR="0" wp14:anchorId="7DE22EA4" wp14:editId="1EE8BE20">
+            <wp:extent cx="4783422" cy="8291673"/>
+            <wp:effectExtent l="0" t="0" r="0" b="0"/>
+            <wp:docPr id="606517975" name="Image 1" descr="Une image contenant texte, capture d’écran, affichage, logiciel&#10;&#10;Le contenu généré par l’IA peut être incorrect."/>
+            <wp:cNvGraphicFramePr>
+              <a:graphicFrameLocks xmlns:a="http://schemas.openxmlformats.org/drawingml/2006/main" noChangeAspect="1"/>
+            </wp:cNvGraphicFramePr>
+            <a:graphic xmlns:a="http://schemas.openxmlformats.org/drawingml/2006/main">
+              <a:graphicData uri="http://schemas.openxmlformats.org/drawingml/2006/picture">
+                <pic:pic xmlns:pic="http://schemas.openxmlformats.org/drawingml/2006/picture">
+                  <pic:nvPicPr>
+                    <pic:cNvPr id="606517975" name="Image 1" descr="Une image contenant texte, capture d’écran, affichage, logiciel&#10;&#10;Le contenu généré par l’IA peut être incorrect."/>
+                    <pic:cNvPicPr/>
+                  </pic:nvPicPr>
+                  <pic:blipFill rotWithShape="1">
+                    <a:blip r:embed="rId21"/>
+                    <a:srcRect l="2421" t="1500" r="2664" b="1457"/>
+                    <a:stretch/>
+                  </pic:blipFill>
+                  <pic:spPr bwMode="auto">
+                    <a:xfrm>
+                      <a:off x="0" y="0"/>
+                      <a:ext cx="4795264" cy="8312201"/>
+                    </a:xfrm>
+                    <a:prstGeom prst="rect">
+                      <a:avLst/>
+                    </a:prstGeom>
+                    <a:ln>
+                      <a:noFill/>
+                    </a:ln>
+                    <a:extLst>
+                      <a:ext uri="{53640926-AAD7-44D8-BBD7-CCE9431645EC}">
+                        <a14:shadowObscured xmlns:a14="http://schemas.microsoft.com/office/drawing/2010/main"/>
+                      </a:ext>
+                    </a:extLst>
+                  </pic:spPr>
+                </pic:pic>
+              </a:graphicData>
+            </a:graphic>
+          </wp:inline>
+        </w:drawing>
+      </w:r>
+    </w:p>
     <w:p/>
     <w:sectPr>
-      <w:headerReference w:type="even" r:id="rId13"/>
-      <w:headerReference w:type="default" r:id="rId14"/>
-      <w:footerReference w:type="even" r:id="rId15"/>
-      <w:footerReference w:type="default" r:id="rId16"/>
-      <w:headerReference w:type="first" r:id="rId17"/>
-      <w:footerReference w:type="first" r:id="rId18"/>
+      <w:headerReference w:type="even" r:id="rId22"/>
+      <w:headerReference w:type="default" r:id="rId23"/>
+      <w:footerReference w:type="even" r:id="rId24"/>
+      <w:footerReference w:type="default" r:id="rId25"/>
+      <w:headerReference w:type="first" r:id="rId26"/>
+      <w:footerReference w:type="first" r:id="rId27"/>
       <w:pgSz w:w="11906" w:h="16838"/>
       <w:pgMar w:top="1417" w:right="1417" w:bottom="1417" w:left="1417" w:header="708" w:footer="708" w:gutter="0"/>
       <w:cols w:space="708"/>

</xml_diff>

<commit_message>
Exo 4 & compte rendu exo 4 finish
</commit_message>
<xml_diff>
--- a/Compte rendu.docx
+++ b/Compte rendu.docx
@@ -14,6 +14,8 @@
           <w:u w:val="single"/>
         </w:rPr>
       </w:pPr>
+      <w:bookmarkStart w:id="0" w:name="_Hlk192926316"/>
+      <w:bookmarkEnd w:id="0"/>
       <w:r>
         <w:rPr>
           <w:b/>
@@ -1684,10 +1686,7 @@
         <w:t xml:space="preserve">. </w:t>
       </w:r>
       <w:r>
-        <w:t xml:space="preserve">Il s’agit de logs </w:t>
-      </w:r>
-      <w:r>
-        <w:t xml:space="preserve">au format Apache </w:t>
+        <w:t xml:space="preserve">Il s’agit de logs au format Apache </w:t>
       </w:r>
       <w:proofErr w:type="spellStart"/>
       <w:r>
@@ -2325,6 +2324,9 @@
     </w:p>
     <w:p>
       <w:r>
+        <w:rPr>
+          <w:noProof/>
+        </w:rPr>
         <w:drawing>
           <wp:inline distT="0" distB="0" distL="0" distR="0" wp14:anchorId="1750FD2A" wp14:editId="699E689A">
             <wp:extent cx="5214395" cy="4706911"/>
@@ -17111,6 +17113,316 @@
     <w:p/>
     <w:p/>
     <w:p/>
+    <w:p>
+      <w:pPr>
+        <w:rPr>
+          <w:u w:val="single"/>
+        </w:rPr>
+      </w:pPr>
+      <w:r>
+        <w:rPr>
+          <w:u w:val="single"/>
+        </w:rPr>
+        <w:lastRenderedPageBreak/>
+        <w:t>II.</w:t>
+      </w:r>
+      <w:r>
+        <w:rPr>
+          <w:u w:val="single"/>
+        </w:rPr>
+        <w:t>4</w:t>
+      </w:r>
+      <w:r>
+        <w:rPr>
+          <w:u w:val="single"/>
+        </w:rPr>
+        <w:t xml:space="preserve">. </w:t>
+      </w:r>
+      <w:r>
+        <w:rPr>
+          <w:u w:val="single"/>
+        </w:rPr>
+        <w:t>Data venant d’un CSV</w:t>
+      </w:r>
+    </w:p>
+    <w:p>
+      <w:r>
+        <w:t>Dans notre fichier input on ajoute les logs csv :</w:t>
+      </w:r>
+    </w:p>
+    <w:p>
+      <w:r>
+        <w:drawing>
+          <wp:inline distT="0" distB="0" distL="0" distR="0" wp14:anchorId="436060D2" wp14:editId="702703AA">
+            <wp:extent cx="5760720" cy="1750060"/>
+            <wp:effectExtent l="0" t="0" r="0" b="2540"/>
+            <wp:docPr id="1791602969" name="Image 1" descr="Une image contenant texte, capture d’écran, Police, logiciel&#10;&#10;Le contenu généré par l’IA peut être incorrect."/>
+            <wp:cNvGraphicFramePr>
+              <a:graphicFrameLocks xmlns:a="http://schemas.openxmlformats.org/drawingml/2006/main" noChangeAspect="1"/>
+            </wp:cNvGraphicFramePr>
+            <a:graphic xmlns:a="http://schemas.openxmlformats.org/drawingml/2006/main">
+              <a:graphicData uri="http://schemas.openxmlformats.org/drawingml/2006/picture">
+                <pic:pic xmlns:pic="http://schemas.openxmlformats.org/drawingml/2006/picture">
+                  <pic:nvPicPr>
+                    <pic:cNvPr id="1791602969" name="Image 1" descr="Une image contenant texte, capture d’écran, Police, logiciel&#10;&#10;Le contenu généré par l’IA peut être incorrect."/>
+                    <pic:cNvPicPr/>
+                  </pic:nvPicPr>
+                  <pic:blipFill>
+                    <a:blip r:embed="rId25"/>
+                    <a:stretch>
+                      <a:fillRect/>
+                    </a:stretch>
+                  </pic:blipFill>
+                  <pic:spPr>
+                    <a:xfrm>
+                      <a:off x="0" y="0"/>
+                      <a:ext cx="5760720" cy="1750060"/>
+                    </a:xfrm>
+                    <a:prstGeom prst="rect">
+                      <a:avLst/>
+                    </a:prstGeom>
+                  </pic:spPr>
+                </pic:pic>
+              </a:graphicData>
+            </a:graphic>
+          </wp:inline>
+        </w:drawing>
+      </w:r>
+      <w:r>
+        <w:br/>
+      </w:r>
+    </w:p>
+    <w:p>
+      <w:r>
+        <w:t xml:space="preserve">Puis on modifie notre fichier de conf pour formatter des données de types csv : </w:t>
+      </w:r>
+    </w:p>
+    <w:p>
+      <w:r>
+        <w:drawing>
+          <wp:inline distT="0" distB="0" distL="0" distR="0" wp14:anchorId="4EABFAC5" wp14:editId="642B7130">
+            <wp:extent cx="5760720" cy="4247515"/>
+            <wp:effectExtent l="0" t="0" r="0" b="635"/>
+            <wp:docPr id="719379418" name="Image 1" descr="Une image contenant texte, capture d’écran, logiciel&#10;&#10;Le contenu généré par l’IA peut être incorrect."/>
+            <wp:cNvGraphicFramePr>
+              <a:graphicFrameLocks xmlns:a="http://schemas.openxmlformats.org/drawingml/2006/main" noChangeAspect="1"/>
+            </wp:cNvGraphicFramePr>
+            <a:graphic xmlns:a="http://schemas.openxmlformats.org/drawingml/2006/main">
+              <a:graphicData uri="http://schemas.openxmlformats.org/drawingml/2006/picture">
+                <pic:pic xmlns:pic="http://schemas.openxmlformats.org/drawingml/2006/picture">
+                  <pic:nvPicPr>
+                    <pic:cNvPr id="719379418" name="Image 1" descr="Une image contenant texte, capture d’écran, logiciel&#10;&#10;Le contenu généré par l’IA peut être incorrect."/>
+                    <pic:cNvPicPr/>
+                  </pic:nvPicPr>
+                  <pic:blipFill>
+                    <a:blip r:embed="rId26"/>
+                    <a:stretch>
+                      <a:fillRect/>
+                    </a:stretch>
+                  </pic:blipFill>
+                  <pic:spPr>
+                    <a:xfrm>
+                      <a:off x="0" y="0"/>
+                      <a:ext cx="5760720" cy="4247515"/>
+                    </a:xfrm>
+                    <a:prstGeom prst="rect">
+                      <a:avLst/>
+                    </a:prstGeom>
+                  </pic:spPr>
+                </pic:pic>
+              </a:graphicData>
+            </a:graphic>
+          </wp:inline>
+        </w:drawing>
+      </w:r>
+    </w:p>
+    <w:p/>
+    <w:p>
+      <w:r>
+        <w:t xml:space="preserve">Dans notre fichier de conf </w:t>
+      </w:r>
+      <w:r>
+        <w:t xml:space="preserve">on créer le </w:t>
+      </w:r>
+      <w:proofErr w:type="spellStart"/>
+      <w:r>
+        <w:t>filter</w:t>
+      </w:r>
+      <w:proofErr w:type="spellEnd"/>
+      <w:r>
+        <w:t> :</w:t>
+      </w:r>
+    </w:p>
+    <w:p>
+      <w:pPr>
+        <w:pStyle w:val="Paragraphedeliste"/>
+        <w:numPr>
+          <w:ilvl w:val="0"/>
+          <w:numId w:val="3"/>
+        </w:numPr>
+      </w:pPr>
+      <w:r>
+        <w:t xml:space="preserve">On précise que </w:t>
+      </w:r>
+      <w:proofErr w:type="gramStart"/>
+      <w:r>
+        <w:t>c’est</w:t>
+      </w:r>
+      <w:proofErr w:type="gramEnd"/>
+      <w:r>
+        <w:t xml:space="preserve"> des logs csv </w:t>
+      </w:r>
+    </w:p>
+    <w:p>
+      <w:pPr>
+        <w:pStyle w:val="Paragraphedeliste"/>
+        <w:numPr>
+          <w:ilvl w:val="0"/>
+          <w:numId w:val="3"/>
+        </w:numPr>
+      </w:pPr>
+      <w:r>
+        <w:t>On précise le séparateur entre nos données csv, ici c’est la virgule</w:t>
+      </w:r>
+    </w:p>
+    <w:p>
+      <w:pPr>
+        <w:pStyle w:val="Paragraphedeliste"/>
+        <w:numPr>
+          <w:ilvl w:val="0"/>
+          <w:numId w:val="3"/>
+        </w:numPr>
+      </w:pPr>
+      <w:r>
+        <w:lastRenderedPageBreak/>
+        <w:t xml:space="preserve">On ignore les colonnes vides pour </w:t>
+      </w:r>
+      <w:r>
+        <w:t>ne pas avoir des champs vide dans la sortie output</w:t>
+      </w:r>
+    </w:p>
+    <w:p>
+      <w:pPr>
+        <w:pStyle w:val="Paragraphedeliste"/>
+        <w:numPr>
+          <w:ilvl w:val="0"/>
+          <w:numId w:val="3"/>
+        </w:numPr>
+      </w:pPr>
+      <w:r>
+        <w:t>Et on ajoute l’auto détecte de colonne.</w:t>
+      </w:r>
+    </w:p>
+    <w:p/>
+    <w:p>
+      <w:r>
+        <w:t xml:space="preserve">Cela nous permet de préciser le filtre </w:t>
+      </w:r>
+      <w:r>
+        <w:t>à</w:t>
+      </w:r>
+      <w:r>
+        <w:t xml:space="preserve"> appliquer sur nos logs csv.</w:t>
+      </w:r>
+    </w:p>
+    <w:p>
+      <w:r>
+        <w:t xml:space="preserve">Concernant le </w:t>
+      </w:r>
+      <w:r>
+        <w:t>formatage</w:t>
+      </w:r>
+      <w:r>
+        <w:t xml:space="preserve"> on décide de formatter le code postal en </w:t>
+      </w:r>
+      <w:proofErr w:type="spellStart"/>
+      <w:r>
+        <w:t>integer</w:t>
+      </w:r>
+      <w:proofErr w:type="spellEnd"/>
+      <w:r>
+        <w:t xml:space="preserve"> et d’enlever les espaces</w:t>
+      </w:r>
+      <w:r>
+        <w:t xml:space="preserve"> autour des initiales des </w:t>
+      </w:r>
+      <w:r>
+        <w:t>villes, dans le cas ou c’est marqué ‘ NJ’ comme dans nos logs par exemple.</w:t>
+      </w:r>
+    </w:p>
+    <w:p/>
+    <w:p>
+      <w:r>
+        <w:t>Tous ses paramètres permettent de bien formatter notre sortie output.</w:t>
+      </w:r>
+      <w:r>
+        <w:t xml:space="preserve"> </w:t>
+      </w:r>
+    </w:p>
+    <w:p/>
+    <w:p>
+      <w:r>
+        <w:t>Maintenant on peut donc lancer la commande :</w:t>
+      </w:r>
+      <w:r>
+        <w:rPr>
+          <w:noProof/>
+        </w:rPr>
+        <w:t xml:space="preserve"> </w:t>
+      </w:r>
+      <w:r>
+        <w:rPr>
+          <w:noProof/>
+        </w:rPr>
+        <w:drawing>
+          <wp:inline distT="0" distB="0" distL="0" distR="0" wp14:anchorId="3537F432" wp14:editId="3E9FED51">
+            <wp:extent cx="1174810" cy="152408"/>
+            <wp:effectExtent l="0" t="0" r="6350" b="0"/>
+            <wp:docPr id="1489562456" name="Image 1"/>
+            <wp:cNvGraphicFramePr>
+              <a:graphicFrameLocks xmlns:a="http://schemas.openxmlformats.org/drawingml/2006/main" noChangeAspect="1"/>
+            </wp:cNvGraphicFramePr>
+            <a:graphic xmlns:a="http://schemas.openxmlformats.org/drawingml/2006/main">
+              <a:graphicData uri="http://schemas.openxmlformats.org/drawingml/2006/picture">
+                <pic:pic xmlns:pic="http://schemas.openxmlformats.org/drawingml/2006/picture">
+                  <pic:nvPicPr>
+                    <pic:cNvPr id="1065266370" name=""/>
+                    <pic:cNvPicPr/>
+                  </pic:nvPicPr>
+                  <pic:blipFill>
+                    <a:blip r:embed="rId18"/>
+                    <a:stretch>
+                      <a:fillRect/>
+                    </a:stretch>
+                  </pic:blipFill>
+                  <pic:spPr>
+                    <a:xfrm>
+                      <a:off x="0" y="0"/>
+                      <a:ext cx="1174810" cy="152408"/>
+                    </a:xfrm>
+                    <a:prstGeom prst="rect">
+                      <a:avLst/>
+                    </a:prstGeom>
+                  </pic:spPr>
+                </pic:pic>
+              </a:graphicData>
+            </a:graphic>
+          </wp:inline>
+        </w:drawing>
+      </w:r>
+      <w:r>
+        <w:rPr>
+          <w:noProof/>
+        </w:rPr>
+        <w:t xml:space="preserve">  </w:t>
+      </w:r>
+      <w:r>
+        <w:rPr>
+          <w:noProof/>
+        </w:rPr>
+        <w:br/>
+      </w:r>
+    </w:p>
     <w:p/>
     <w:p/>
     <w:p/>
@@ -17118,13 +17430,140 @@
     <w:p/>
     <w:p/>
     <w:p/>
+    <w:p/>
+    <w:p/>
+    <w:p/>
+    <w:p/>
+    <w:p/>
+    <w:p/>
+    <w:p>
+      <w:pPr>
+        <w:tabs>
+          <w:tab w:val="left" w:pos="1362"/>
+        </w:tabs>
+      </w:pPr>
+      <w:r>
+        <w:tab/>
+      </w:r>
+    </w:p>
+    <w:p>
+      <w:pPr>
+        <w:tabs>
+          <w:tab w:val="left" w:pos="1362"/>
+        </w:tabs>
+      </w:pPr>
+    </w:p>
+    <w:p>
+      <w:pPr>
+        <w:tabs>
+          <w:tab w:val="left" w:pos="1362"/>
+        </w:tabs>
+      </w:pPr>
+    </w:p>
+    <w:p>
+      <w:pPr>
+        <w:tabs>
+          <w:tab w:val="left" w:pos="1362"/>
+        </w:tabs>
+      </w:pPr>
+    </w:p>
+    <w:p>
+      <w:pPr>
+        <w:tabs>
+          <w:tab w:val="left" w:pos="1362"/>
+        </w:tabs>
+      </w:pPr>
+      <w:r>
+        <w:lastRenderedPageBreak/>
+        <w:t xml:space="preserve">Voici notre output : </w:t>
+      </w:r>
+    </w:p>
+    <w:p>
+      <w:r>
+        <w:drawing>
+          <wp:inline distT="0" distB="0" distL="0" distR="0" wp14:anchorId="66934627" wp14:editId="7450FA77">
+            <wp:extent cx="5195297" cy="8574259"/>
+            <wp:effectExtent l="0" t="0" r="5715" b="0"/>
+            <wp:docPr id="1847262027" name="Image 1" descr="Une image contenant texte, capture d’écran, affichage&#10;&#10;Le contenu généré par l’IA peut être incorrect."/>
+            <wp:cNvGraphicFramePr>
+              <a:graphicFrameLocks xmlns:a="http://schemas.openxmlformats.org/drawingml/2006/main" noChangeAspect="1"/>
+            </wp:cNvGraphicFramePr>
+            <a:graphic xmlns:a="http://schemas.openxmlformats.org/drawingml/2006/main">
+              <a:graphicData uri="http://schemas.openxmlformats.org/drawingml/2006/picture">
+                <pic:pic xmlns:pic="http://schemas.openxmlformats.org/drawingml/2006/picture">
+                  <pic:nvPicPr>
+                    <pic:cNvPr id="1847262027" name="Image 1" descr="Une image contenant texte, capture d’écran, affichage&#10;&#10;Le contenu généré par l’IA peut être incorrect."/>
+                    <pic:cNvPicPr/>
+                  </pic:nvPicPr>
+                  <pic:blipFill rotWithShape="1">
+                    <a:blip r:embed="rId27"/>
+                    <a:srcRect l="3549" t="2135" r="3668" b="2307"/>
+                    <a:stretch/>
+                  </pic:blipFill>
+                  <pic:spPr bwMode="auto">
+                    <a:xfrm>
+                      <a:off x="0" y="0"/>
+                      <a:ext cx="5208980" cy="8596841"/>
+                    </a:xfrm>
+                    <a:prstGeom prst="rect">
+                      <a:avLst/>
+                    </a:prstGeom>
+                    <a:ln>
+                      <a:noFill/>
+                    </a:ln>
+                    <a:extLst>
+                      <a:ext uri="{53640926-AAD7-44D8-BBD7-CCE9431645EC}">
+                        <a14:shadowObscured xmlns:a14="http://schemas.microsoft.com/office/drawing/2010/main"/>
+                      </a:ext>
+                    </a:extLst>
+                  </pic:spPr>
+                </pic:pic>
+              </a:graphicData>
+            </a:graphic>
+          </wp:inline>
+        </w:drawing>
+      </w:r>
+    </w:p>
+    <w:p>
+      <w:pPr>
+        <w:rPr>
+          <w:u w:val="single"/>
+        </w:rPr>
+      </w:pPr>
+      <w:r>
+        <w:rPr>
+          <w:u w:val="single"/>
+        </w:rPr>
+        <w:lastRenderedPageBreak/>
+        <w:t>II.</w:t>
+      </w:r>
+      <w:r>
+        <w:rPr>
+          <w:u w:val="single"/>
+        </w:rPr>
+        <w:t>5</w:t>
+      </w:r>
+      <w:r>
+        <w:rPr>
+          <w:u w:val="single"/>
+        </w:rPr>
+        <w:t xml:space="preserve">. </w:t>
+      </w:r>
+      <w:r>
+        <w:rPr>
+          <w:u w:val="single"/>
+        </w:rPr>
+        <w:t>JSON logs</w:t>
+      </w:r>
+    </w:p>
+    <w:p/>
     <w:sectPr>
-      <w:headerReference w:type="even" r:id="rId25"/>
-      <w:headerReference w:type="default" r:id="rId26"/>
-      <w:footerReference w:type="even" r:id="rId27"/>
-      <w:footerReference w:type="default" r:id="rId28"/>
-      <w:headerReference w:type="first" r:id="rId29"/>
-      <w:footerReference w:type="first" r:id="rId30"/>
+      <w:headerReference w:type="even" r:id="rId28"/>
+      <w:headerReference w:type="default" r:id="rId29"/>
+      <w:footerReference w:type="even" r:id="rId30"/>
+      <w:footerReference w:type="default" r:id="rId31"/>
+      <w:headerReference w:type="first" r:id="rId32"/>
+      <w:footerReference w:type="first" r:id="rId33"/>
       <w:pgSz w:w="11906" w:h="16838"/>
       <w:pgMar w:top="1417" w:right="1417" w:bottom="1417" w:left="1417" w:header="708" w:footer="708" w:gutter="0"/>
       <w:cols w:space="708"/>
@@ -18185,6 +18624,7 @@
   <w:style w:type="paragraph" w:default="1" w:styleId="Normal">
     <w:name w:val="Normal"/>
     <w:qFormat/>
+    <w:rsid w:val="00A240F7"/>
   </w:style>
   <w:style w:type="paragraph" w:styleId="Titre1">
     <w:name w:val="heading 1"/>
@@ -18386,6 +18826,7 @@
   <w:style w:type="character" w:default="1" w:styleId="Policepardfaut">
     <w:name w:val="Default Paragraph Font"/>
     <w:uiPriority w:val="1"/>
+    <w:semiHidden/>
     <w:unhideWhenUsed/>
   </w:style>
   <w:style w:type="table" w:default="1" w:styleId="TableauNormal">

</xml_diff>